<commit_message>
updated report and added slides
</commit_message>
<xml_diff>
--- a/report/DSA3101 Assignment 2 Report.docx
+++ b/report/DSA3101 Assignment 2 Report.docx
@@ -648,19 +648,22 @@
           <w:rFonts w:ascii="Noto Sans Armenian" w:hAnsi="Noto Sans Armenian"/>
           <w:color w:val="212121"/>
         </w:rPr>
-        <w:t>In our analysis this time, we want to create recommendations for individual customers. Dropping all data with 0s in any row would result in losing up to 15% of transaction data for certain customers, which could affect the accuracy of suggestions especially if there is some significance to the missing data. However incorrectly imputing data would also lead to inaccurate results.</w:t>
-      </w:r>
-    </w:p>
-    <w:p>
-      <w:pPr>
-        <w:pStyle w:val="NormalWeb"/>
-        <w:shd w:val="clear" w:color="auto" w:fill="FFFFFF"/>
-        <w:spacing w:before="120" w:beforeAutospacing="0" w:after="90" w:afterAutospacing="0"/>
-        <w:rPr>
-          <w:rFonts w:ascii="Noto Sans Armenian" w:hAnsi="Noto Sans Armenian"/>
-          <w:color w:val="212121"/>
-        </w:rPr>
-      </w:pPr>
+        <w:t xml:space="preserve">In our analysis this time, we want to create recommendations for individual customers. Dropping all data with 0s in any row would result in around </w:t>
+      </w:r>
+      <w:r>
+        <w:rPr>
+          <w:rFonts w:ascii="Noto Sans Armenian" w:hAnsi="Noto Sans Armenian"/>
+          <w:color w:val="212121"/>
+        </w:rPr>
+        <w:t>20</w:t>
+      </w:r>
+      <w:r>
+        <w:rPr>
+          <w:rFonts w:ascii="Noto Sans Armenian" w:hAnsi="Noto Sans Armenian"/>
+          <w:color w:val="212121"/>
+        </w:rPr>
+        <w:t xml:space="preserve">7 customers losing more than 10% of their purchase data, which could affect the accuracy of suggestions especially if there is some significance to the missing data. However incorrectly imputing data would also lead to inaccurate results. </w:t>
+      </w:r>
       <w:r>
         <w:rPr>
           <w:rFonts w:ascii="Noto Sans Armenian" w:hAnsi="Noto Sans Armenian"/>
@@ -867,35 +870,7 @@
           <w:rFonts w:ascii="Noto Sans Armenian" w:hAnsi="Noto Sans Armenian"/>
           <w:color w:val="212121"/>
         </w:rPr>
-        <w:t xml:space="preserve">Ultimately after imputation, we managed to reduce the maximum dropped rows per customer to </w:t>
-      </w:r>
-      <w:r>
-        <w:rPr>
-          <w:rFonts w:ascii="Calibri" w:hAnsi="Calibri"/>
-          <w:color w:val="212121"/>
-        </w:rPr>
-        <w:t>0.2</w:t>
-      </w:r>
-      <w:r>
-        <w:rPr>
-          <w:rFonts w:ascii="Noto Sans Armenian" w:hAnsi="Noto Sans Armenian"/>
-          <w:color w:val="212121"/>
-        </w:rPr>
-        <w:t>%</w:t>
-      </w:r>
-      <w:r>
-        <w:rPr>
-          <w:rFonts w:ascii="Noto Sans Armenian" w:hAnsi="Noto Sans Armenian"/>
-          <w:color w:val="212121"/>
-        </w:rPr>
-        <w:t xml:space="preserve"> </w:t>
-      </w:r>
-      <w:r>
-        <w:rPr>
-          <w:rFonts w:ascii="Calibri" w:hAnsi="Calibri"/>
-          <w:color w:val="212121"/>
-        </w:rPr>
-        <w:t>of the entire dataset.</w:t>
+        <w:t>The figure below shows boxplots of the percentage of kept data per customer before and after imputation. For the 207 outliers below 90%, we can clearly see a general increase in the utilized data.</w:t>
       </w:r>
     </w:p>
     <w:p>
@@ -915,7 +890,7 @@
           <w:color w:val="212121"/>
         </w:rPr>
         <w:drawing>
-          <wp:inline distT="0" distB="0" distL="0" distR="0" wp14:anchorId="3975F397" wp14:editId="48994BB5">
+          <wp:inline distT="0" distB="0" distL="0" distR="0" wp14:anchorId="31C3C1C6" wp14:editId="3DED93C9">
             <wp:extent cx="5731510" cy="3489325"/>
             <wp:effectExtent l="0" t="0" r="0" b="3175"/>
             <wp:docPr id="19" name="Picture 19" descr="Chart&#10;&#10;Description automatically generated"/>
@@ -982,6 +957,26 @@
           <w:rFonts w:ascii="Noto Sans Armenian" w:hAnsi="Noto Sans Armenian"/>
         </w:rPr>
       </w:pPr>
+      <w:r>
+        <w:rPr>
+          <w:rFonts w:ascii="Noto Sans Armenian" w:hAnsi="Noto Sans Armenian"/>
+        </w:rPr>
+        <w:t>To evaluate the improvements from the imputation, we focus on the 207 customers with significant missing data. The mean increase in total rows kept after imputation was 9.1%. Also, the total customers who still had kept data &lt; 90% decreased to 46. Overall, we conclude that the imputation is quite successful.</w:t>
+      </w:r>
+    </w:p>
+    <w:p>
+      <w:pPr>
+        <w:rPr>
+          <w:rFonts w:ascii="Noto Sans Armenian" w:hAnsi="Noto Sans Armenian"/>
+        </w:rPr>
+      </w:pPr>
+    </w:p>
+    <w:p>
+      <w:pPr>
+        <w:rPr>
+          <w:rFonts w:ascii="Noto Sans Armenian" w:hAnsi="Noto Sans Armenian"/>
+        </w:rPr>
+      </w:pPr>
     </w:p>
     <w:p>
       <w:pPr>
@@ -1106,7 +1101,19 @@
         <w:rPr>
           <w:rFonts w:ascii="Noto Sans Armenian" w:hAnsi="Noto Sans Armenian"/>
         </w:rPr>
-        <w:t xml:space="preserve">in the central are of Malaysia </w:t>
+        <w:t>in the central are</w:t>
+      </w:r>
+      <w:r>
+        <w:rPr>
+          <w:rFonts w:ascii="Calibri" w:hAnsi="Calibri"/>
+        </w:rPr>
+        <w:t>a</w:t>
+      </w:r>
+      <w:r>
+        <w:rPr>
+          <w:rFonts w:ascii="Noto Sans Armenian" w:hAnsi="Noto Sans Armenian"/>
+        </w:rPr>
+        <w:t xml:space="preserve"> of Malaysia </w:t>
       </w:r>
       <w:r>
         <w:rPr>
@@ -1268,6 +1275,13 @@
         </w:rPr>
         <w:t>50, making PCA a poor choice of dimensionality reduction for our current pre-processed dataset.</w:t>
       </w:r>
+    </w:p>
+    <w:p>
+      <w:pPr>
+        <w:rPr>
+          <w:rFonts w:ascii="Noto Sans Armenian" w:hAnsi="Noto Sans Armenian"/>
+        </w:rPr>
+      </w:pPr>
     </w:p>
     <w:p>
       <w:pPr>
@@ -2139,6 +2153,13 @@
           <w:rFonts w:ascii="Noto Sans Armenian" w:hAnsi="Noto Sans Armenian"/>
         </w:rPr>
       </w:pPr>
+    </w:p>
+    <w:p>
+      <w:pPr>
+        <w:rPr>
+          <w:rFonts w:ascii="Noto Sans Armenian" w:hAnsi="Noto Sans Armenian"/>
+        </w:rPr>
+      </w:pPr>
       <w:r>
         <w:rPr>
           <w:rFonts w:ascii="Noto Sans Armenian" w:hAnsi="Noto Sans Armenian"/>
@@ -2173,8 +2194,21 @@
         <w:rPr>
           <w:rFonts w:ascii="Noto Sans Armenian" w:hAnsi="Noto Sans Armenian"/>
         </w:rPr>
-        <w:t xml:space="preserve"> another.</w:t>
-      </w:r>
+        <w:t xml:space="preserve"> </w:t>
+      </w:r>
+      <w:r>
+        <w:rPr>
+          <w:rFonts w:ascii="Noto Sans Armenian" w:hAnsi="Noto Sans Armenian"/>
+        </w:rPr>
+        <w:t>another.</w:t>
+      </w:r>
+    </w:p>
+    <w:p>
+      <w:pPr>
+        <w:rPr>
+          <w:rFonts w:ascii="Noto Sans Armenian" w:hAnsi="Noto Sans Armenian"/>
+        </w:rPr>
+      </w:pPr>
     </w:p>
     <w:p>
       <w:pPr>
@@ -2213,12 +2247,26 @@
           <w:rFonts w:ascii="Noto Sans Armenian" w:hAnsi="Noto Sans Armenian"/>
         </w:rPr>
       </w:pPr>
+    </w:p>
+    <w:p>
+      <w:pPr>
+        <w:rPr>
+          <w:rFonts w:ascii="Noto Sans Armenian" w:hAnsi="Noto Sans Armenian"/>
+        </w:rPr>
+      </w:pPr>
       <w:r>
         <w:rPr>
           <w:rFonts w:ascii="Noto Sans Armenian" w:hAnsi="Noto Sans Armenian"/>
         </w:rPr>
         <w:t>As such, having established a strong relationship between the racial community of the individual customer and their purchasing habits, the team will be able to utilise this information to improve the accuracy of our recommendation engine.</w:t>
       </w:r>
+    </w:p>
+    <w:p>
+      <w:pPr>
+        <w:rPr>
+          <w:rFonts w:ascii="Noto Sans Armenian" w:hAnsi="Noto Sans Armenian"/>
+        </w:rPr>
+      </w:pPr>
     </w:p>
     <w:p>
       <w:pPr>
@@ -2635,15 +2683,7 @@
     </w:p>
     <w:p>
       <w:pPr>
-        <w:rPr>
-          <w:rFonts w:ascii="Noto Sans Armenian" w:hAnsi="Noto Sans Armenian"/>
-          <w:b/>
-          <w:bCs/>
-          <w:sz w:val="30"/>
-          <w:szCs w:val="30"/>
-        </w:rPr>
-      </w:pPr>
-      <w:r>
+        <w:spacing w:after="160" w:line="259" w:lineRule="auto"/>
         <w:rPr>
           <w:rFonts w:ascii="Calibri" w:hAnsi="Calibri" w:cs="Calibri"/>
           <w:b/>
@@ -2651,25 +2691,17 @@
           <w:sz w:val="30"/>
           <w:szCs w:val="30"/>
         </w:rPr>
-        <w:t xml:space="preserve">4.1 </w:t>
-      </w:r>
-      <w:r>
-        <w:rPr>
-          <w:rFonts w:ascii="Noto Sans Armenian" w:hAnsi="Noto Sans Armenian"/>
+      </w:pPr>
+      <w:r>
+        <w:rPr>
+          <w:rFonts w:ascii="Calibri" w:hAnsi="Calibri" w:cs="Calibri"/>
           <w:b/>
           <w:bCs/>
           <w:sz w:val="30"/>
           <w:szCs w:val="30"/>
         </w:rPr>
-        <w:t>Choosing the appropriate number of clusters</w:t>
-      </w:r>
-    </w:p>
-    <w:p>
-      <w:pPr>
-        <w:rPr>
-          <w:rFonts w:ascii="Noto Sans Armenian" w:hAnsi="Noto Sans Armenian"/>
-        </w:rPr>
-      </w:pPr>
+        <w:br w:type="page"/>
+      </w:r>
     </w:p>
     <w:p>
       <w:pPr>
@@ -2677,6 +2709,8 @@
           <w:rFonts w:ascii="Noto Sans Armenian" w:hAnsi="Noto Sans Armenian"/>
           <w:b/>
           <w:bCs/>
+          <w:sz w:val="30"/>
+          <w:szCs w:val="30"/>
         </w:rPr>
       </w:pPr>
       <w:r>
@@ -2684,8 +2718,52 @@
           <w:rFonts w:ascii="Calibri" w:hAnsi="Calibri" w:cs="Calibri"/>
           <w:b/>
           <w:bCs/>
+          <w:sz w:val="30"/>
+          <w:szCs w:val="30"/>
+        </w:rPr>
+        <w:t xml:space="preserve">4.1 </w:t>
+      </w:r>
+      <w:r>
+        <w:rPr>
+          <w:rFonts w:ascii="Noto Sans Armenian" w:hAnsi="Noto Sans Armenian"/>
+          <w:b/>
+          <w:bCs/>
+          <w:sz w:val="30"/>
+          <w:szCs w:val="30"/>
+        </w:rPr>
+        <w:t>Choosing the appropriate number of clusters</w:t>
+      </w:r>
+    </w:p>
+    <w:p>
+      <w:pPr>
+        <w:rPr>
+          <w:rFonts w:ascii="Noto Sans Armenian" w:hAnsi="Noto Sans Armenian"/>
+        </w:rPr>
+      </w:pPr>
+    </w:p>
+    <w:p>
+      <w:pPr>
+        <w:rPr>
+          <w:rFonts w:ascii="Noto Sans Armenian" w:hAnsi="Noto Sans Armenian"/>
+          <w:b/>
+          <w:bCs/>
+        </w:rPr>
+      </w:pPr>
+      <w:r>
+        <w:rPr>
+          <w:rFonts w:ascii="Calibri" w:hAnsi="Calibri" w:cs="Calibri"/>
+          <w:b/>
+          <w:bCs/>
         </w:rPr>
         <w:t>4.1.1</w:t>
+      </w:r>
+      <w:r>
+        <w:rPr>
+          <w:rFonts w:ascii="Calibri" w:hAnsi="Calibri" w:cs="Calibri"/>
+          <w:b/>
+          <w:bCs/>
+        </w:rPr>
+        <w:t xml:space="preserve">. </w:t>
       </w:r>
       <w:r>
         <w:rPr>
@@ -3546,6 +3624,24 @@
     </w:p>
     <w:p>
       <w:pPr>
+        <w:spacing w:after="160" w:line="259" w:lineRule="auto"/>
+        <w:rPr>
+          <w:rFonts w:ascii="Calibri" w:hAnsi="Calibri" w:cs="Calibri"/>
+          <w:b/>
+          <w:bCs/>
+        </w:rPr>
+      </w:pPr>
+      <w:r>
+        <w:rPr>
+          <w:rFonts w:ascii="Calibri" w:hAnsi="Calibri" w:cs="Calibri"/>
+          <w:b/>
+          <w:bCs/>
+        </w:rPr>
+        <w:br w:type="page"/>
+      </w:r>
+    </w:p>
+    <w:p>
+      <w:pPr>
         <w:rPr>
           <w:rFonts w:ascii="Noto Sans Armenian" w:hAnsi="Noto Sans Armenian"/>
           <w:b/>
@@ -4016,7 +4112,7 @@
         <w:shd w:val="clear" w:color="auto" w:fill="FFFFFF"/>
         <w:spacing w:before="120" w:beforeAutospacing="0" w:after="120" w:afterAutospacing="0"/>
         <w:rPr>
-          <w:rFonts w:ascii="Noto" w:hAnsi="Noto"/>
+          <w:rFonts w:ascii="Noto Sans Armenian" w:hAnsi="Noto Sans Armenian"/>
           <w:color w:val="212121"/>
           <w:sz w:val="39"/>
           <w:szCs w:val="39"/>
@@ -4024,7 +4120,7 @@
       </w:pPr>
       <w:r>
         <w:rPr>
-          <w:rFonts w:ascii="Calibri" w:hAnsi="Calibri"/>
+          <w:rFonts w:ascii="Noto Sans Armenian" w:hAnsi="Noto Sans Armenian"/>
           <w:color w:val="212121"/>
           <w:sz w:val="39"/>
           <w:szCs w:val="39"/>
@@ -4033,7 +4129,7 @@
       </w:r>
       <w:r>
         <w:rPr>
-          <w:rFonts w:ascii="Noto" w:hAnsi="Noto"/>
+          <w:rFonts w:ascii="Noto Sans Armenian" w:hAnsi="Noto Sans Armenian"/>
           <w:color w:val="212121"/>
           <w:sz w:val="39"/>
           <w:szCs w:val="39"/>
@@ -4183,7 +4279,7 @@
         <w:shd w:val="clear" w:color="auto" w:fill="FFFFFF"/>
         <w:spacing w:before="120" w:after="120"/>
         <w:rPr>
-          <w:rFonts w:ascii="Noto" w:hAnsi="Noto"/>
+          <w:rFonts w:ascii="Noto Sans Armenian" w:hAnsi="Noto Sans Armenian"/>
           <w:color w:val="212121"/>
           <w:sz w:val="30"/>
           <w:szCs w:val="30"/>
@@ -4191,7 +4287,7 @@
       </w:pPr>
       <w:r>
         <w:rPr>
-          <w:rFonts w:ascii="Cambria" w:hAnsi="Cambria"/>
+          <w:rFonts w:ascii="Noto Sans Armenian" w:hAnsi="Noto Sans Armenian"/>
           <w:b/>
           <w:bCs/>
           <w:color w:val="212121"/>
@@ -4202,7 +4298,7 @@
       </w:r>
       <w:r>
         <w:rPr>
-          <w:rFonts w:ascii="Noto" w:hAnsi="Noto"/>
+          <w:rFonts w:ascii="Noto Sans Armenian" w:hAnsi="Noto Sans Armenian"/>
           <w:b/>
           <w:bCs/>
           <w:color w:val="212121"/>
@@ -4252,7 +4348,7 @@
         <w:shd w:val="clear" w:color="auto" w:fill="FFFFFF"/>
         <w:spacing w:before="120" w:after="120"/>
         <w:rPr>
-          <w:rFonts w:ascii="Noto" w:hAnsi="Noto"/>
+          <w:rFonts w:ascii="Noto Sans Armenian" w:hAnsi="Noto Sans Armenian"/>
           <w:color w:val="212121"/>
           <w:sz w:val="30"/>
           <w:szCs w:val="30"/>
@@ -4260,7 +4356,7 @@
       </w:pPr>
       <w:r>
         <w:rPr>
-          <w:rFonts w:ascii="Cambria" w:hAnsi="Cambria"/>
+          <w:rFonts w:ascii="Noto Sans Armenian" w:hAnsi="Noto Sans Armenian"/>
           <w:b/>
           <w:bCs/>
           <w:color w:val="212121"/>
@@ -4271,7 +4367,7 @@
       </w:r>
       <w:r>
         <w:rPr>
-          <w:rFonts w:ascii="Noto" w:hAnsi="Noto"/>
+          <w:rFonts w:ascii="Noto Sans Armenian" w:hAnsi="Noto Sans Armenian"/>
           <w:b/>
           <w:bCs/>
           <w:color w:val="212121"/>
@@ -4305,7 +4401,7 @@
         <w:shd w:val="clear" w:color="auto" w:fill="FFFFFF"/>
         <w:spacing w:before="120" w:after="120"/>
         <w:rPr>
-          <w:rFonts w:ascii="Noto" w:hAnsi="Noto"/>
+          <w:rFonts w:ascii="Noto Sans Armenian" w:hAnsi="Noto Sans Armenian"/>
           <w:color w:val="212121"/>
           <w:sz w:val="30"/>
           <w:szCs w:val="30"/>
@@ -4313,7 +4409,7 @@
       </w:pPr>
       <w:r>
         <w:rPr>
-          <w:rFonts w:ascii="Cambria" w:hAnsi="Cambria"/>
+          <w:rFonts w:ascii="Noto Sans Armenian" w:hAnsi="Noto Sans Armenian"/>
           <w:b/>
           <w:bCs/>
           <w:color w:val="212121"/>
@@ -4324,7 +4420,7 @@
       </w:r>
       <w:r>
         <w:rPr>
-          <w:rFonts w:ascii="Noto" w:hAnsi="Noto"/>
+          <w:rFonts w:ascii="Noto Sans Armenian" w:hAnsi="Noto Sans Armenian"/>
           <w:b/>
           <w:bCs/>
           <w:color w:val="212121"/>
@@ -4358,7 +4454,7 @@
         <w:shd w:val="clear" w:color="auto" w:fill="FFFFFF"/>
         <w:spacing w:before="120" w:after="120"/>
         <w:rPr>
-          <w:rFonts w:ascii="Noto" w:hAnsi="Noto"/>
+          <w:rFonts w:ascii="Noto Sans Armenian" w:hAnsi="Noto Sans Armenian"/>
           <w:color w:val="212121"/>
           <w:sz w:val="30"/>
           <w:szCs w:val="30"/>
@@ -4366,7 +4462,7 @@
       </w:pPr>
       <w:r>
         <w:rPr>
-          <w:rFonts w:ascii="Cambria" w:hAnsi="Cambria"/>
+          <w:rFonts w:ascii="Noto Sans Armenian" w:hAnsi="Noto Sans Armenian"/>
           <w:b/>
           <w:bCs/>
           <w:color w:val="212121"/>
@@ -4377,7 +4473,7 @@
       </w:r>
       <w:r>
         <w:rPr>
-          <w:rFonts w:ascii="Noto" w:hAnsi="Noto"/>
+          <w:rFonts w:ascii="Noto Sans Armenian" w:hAnsi="Noto Sans Armenian"/>
           <w:b/>
           <w:bCs/>
           <w:color w:val="212121"/>
@@ -4411,7 +4507,7 @@
         <w:shd w:val="clear" w:color="auto" w:fill="FFFFFF"/>
         <w:spacing w:before="120" w:after="120"/>
         <w:rPr>
-          <w:rFonts w:ascii="Noto" w:hAnsi="Noto"/>
+          <w:rFonts w:ascii="Noto Sans Armenian" w:hAnsi="Noto Sans Armenian"/>
           <w:color w:val="212121"/>
           <w:sz w:val="30"/>
           <w:szCs w:val="30"/>
@@ -4419,7 +4515,7 @@
       </w:pPr>
       <w:r>
         <w:rPr>
-          <w:rFonts w:ascii="Cambria" w:hAnsi="Cambria"/>
+          <w:rFonts w:ascii="Noto Sans Armenian" w:hAnsi="Noto Sans Armenian"/>
           <w:b/>
           <w:bCs/>
           <w:color w:val="212121"/>
@@ -4430,7 +4526,7 @@
       </w:r>
       <w:r>
         <w:rPr>
-          <w:rFonts w:ascii="Noto" w:hAnsi="Noto"/>
+          <w:rFonts w:ascii="Noto Sans Armenian" w:hAnsi="Noto Sans Armenian"/>
           <w:b/>
           <w:bCs/>
           <w:color w:val="212121"/>
@@ -5079,13 +5175,21 @@
     </w:p>
     <w:p/>
     <w:p>
-      <w:r>
+      <w:pPr>
+        <w:rPr>
+          <w:rFonts w:ascii="Noto Sans Armenian" w:hAnsi="Noto Sans Armenian"/>
+        </w:rPr>
+      </w:pPr>
+      <w:r>
+        <w:rPr>
+          <w:rFonts w:ascii="Noto Sans Armenian" w:hAnsi="Noto Sans Armenian"/>
+        </w:rPr>
         <w:t>where </w:t>
       </w:r>
       <w:r>
         <w:rPr>
           <w:rStyle w:val="mi"/>
-          <w:rFonts w:ascii="STIXGeneral-Italic" w:hAnsi="STIXGeneral-Italic" w:cs="STIXGeneral-Italic"/>
+          <w:rFonts w:ascii="Cambria Math" w:hAnsi="Cambria Math" w:cs="Cambria Math"/>
           <w:sz w:val="29"/>
           <w:szCs w:val="29"/>
           <w:bdr w:val="none" w:sz="0" w:space="0" w:color="auto" w:frame="1"/>
@@ -5093,12 +5197,15 @@
         <w:t>𝑆</w:t>
       </w:r>
       <w:r>
+        <w:rPr>
+          <w:rFonts w:ascii="Noto Sans Armenian" w:hAnsi="Noto Sans Armenian"/>
+        </w:rPr>
         <w:t> represents the set of </w:t>
       </w:r>
       <w:r>
         <w:rPr>
           <w:rStyle w:val="mo"/>
-          <w:rFonts w:ascii="STIXGeneral-Regular" w:hAnsi="STIXGeneral-Regular" w:cs="STIXGeneral-Regular"/>
+          <w:rFonts w:ascii="Noto Sans Armenian" w:hAnsi="Noto Sans Armenian" w:cs="STIXGeneral-Regular"/>
           <w:sz w:val="29"/>
           <w:szCs w:val="29"/>
           <w:bdr w:val="none" w:sz="0" w:space="0" w:color="auto" w:frame="1"/>
@@ -5108,7 +5215,7 @@
       <w:r>
         <w:rPr>
           <w:rStyle w:val="mi"/>
-          <w:rFonts w:ascii="STIXGeneral-Italic" w:hAnsi="STIXGeneral-Italic" w:cs="STIXGeneral-Italic"/>
+          <w:rFonts w:ascii="Cambria Math" w:hAnsi="Cambria Math" w:cs="Cambria Math"/>
           <w:sz w:val="29"/>
           <w:szCs w:val="29"/>
           <w:bdr w:val="none" w:sz="0" w:space="0" w:color="auto" w:frame="1"/>
@@ -5118,7 +5225,7 @@
       <w:r>
         <w:rPr>
           <w:rStyle w:val="mo"/>
-          <w:rFonts w:ascii="STIXGeneral-Regular" w:hAnsi="STIXGeneral-Regular" w:cs="STIXGeneral-Regular"/>
+          <w:rFonts w:ascii="Noto Sans Armenian" w:hAnsi="Noto Sans Armenian" w:cs="STIXGeneral-Regular"/>
           <w:sz w:val="29"/>
           <w:szCs w:val="29"/>
           <w:bdr w:val="none" w:sz="0" w:space="0" w:color="auto" w:frame="1"/>
@@ -5128,7 +5235,7 @@
       <w:r>
         <w:rPr>
           <w:rStyle w:val="mi"/>
-          <w:rFonts w:ascii="STIXGeneral-Italic" w:hAnsi="STIXGeneral-Italic" w:cs="STIXGeneral-Italic"/>
+          <w:rFonts w:ascii="Cambria Math" w:hAnsi="Cambria Math" w:cs="Cambria Math"/>
           <w:sz w:val="29"/>
           <w:szCs w:val="29"/>
           <w:bdr w:val="none" w:sz="0" w:space="0" w:color="auto" w:frame="1"/>
@@ -5138,7 +5245,7 @@
       <w:r>
         <w:rPr>
           <w:rStyle w:val="mo"/>
-          <w:rFonts w:ascii="STIXGeneral-Regular" w:hAnsi="STIXGeneral-Regular" w:cs="STIXGeneral-Regular"/>
+          <w:rFonts w:ascii="Noto Sans Armenian" w:hAnsi="Noto Sans Armenian" w:cs="STIXGeneral-Regular"/>
           <w:sz w:val="29"/>
           <w:szCs w:val="29"/>
           <w:bdr w:val="none" w:sz="0" w:space="0" w:color="auto" w:frame="1"/>
@@ -5146,12 +5253,15 @@
         <w:t>)</w:t>
       </w:r>
       <w:r>
+        <w:rPr>
+          <w:rFonts w:ascii="Noto Sans Armenian" w:hAnsi="Noto Sans Armenian"/>
+        </w:rPr>
         <w:t> entries which user </w:t>
       </w:r>
       <w:r>
         <w:rPr>
           <w:rStyle w:val="mi"/>
-          <w:rFonts w:ascii="STIXGeneral-Italic" w:hAnsi="STIXGeneral-Italic" w:cs="STIXGeneral-Italic"/>
+          <w:rFonts w:ascii="Cambria Math" w:hAnsi="Cambria Math" w:cs="Cambria Math"/>
           <w:sz w:val="29"/>
           <w:szCs w:val="29"/>
           <w:bdr w:val="none" w:sz="0" w:space="0" w:color="auto" w:frame="1"/>
@@ -5159,12 +5269,15 @@
         <w:t>𝑖</w:t>
       </w:r>
       <w:r>
+        <w:rPr>
+          <w:rFonts w:ascii="Noto Sans Armenian" w:hAnsi="Noto Sans Armenian"/>
+        </w:rPr>
         <w:t> has rated item </w:t>
       </w:r>
       <w:r>
         <w:rPr>
           <w:rStyle w:val="mi"/>
-          <w:rFonts w:ascii="STIXGeneral-Italic" w:hAnsi="STIXGeneral-Italic" w:cs="STIXGeneral-Italic"/>
+          <w:rFonts w:ascii="Cambria Math" w:hAnsi="Cambria Math" w:cs="Cambria Math"/>
           <w:sz w:val="29"/>
           <w:szCs w:val="29"/>
           <w:bdr w:val="none" w:sz="0" w:space="0" w:color="auto" w:frame="1"/>
@@ -5172,17 +5285,26 @@
         <w:t>𝑗</w:t>
       </w:r>
       <w:r>
+        <w:rPr>
+          <w:rFonts w:ascii="Noto Sans Armenian" w:hAnsi="Noto Sans Armenian"/>
+        </w:rPr>
         <w:t>. Due to the large number of parameters, we also imposed regularisation penalties so that our model does not overfit the data. To speed up the computation for real time deployment, we chose to use alternative least squares method for our optimisation process. The evaluation metric used here is Root Mean Square Error (RMSE) which we seeks to optimise.</w:t>
       </w:r>
     </w:p>
-    <w:p/>
+    <w:p>
+      <w:pPr>
+        <w:rPr>
+          <w:rFonts w:ascii="Noto Sans Armenian" w:hAnsi="Noto Sans Armenian"/>
+        </w:rPr>
+      </w:pPr>
+    </w:p>
     <w:p>
       <w:pPr>
         <w:pStyle w:val="NormalWeb"/>
         <w:shd w:val="clear" w:color="auto" w:fill="FFFFFF"/>
         <w:spacing w:before="0" w:beforeAutospacing="0" w:after="0" w:afterAutospacing="0"/>
         <w:rPr>
-          <w:rFonts w:ascii="Noto" w:hAnsi="Noto"/>
+          <w:rFonts w:ascii="Noto Sans Armenian" w:hAnsi="Noto Sans Armenian"/>
           <w:color w:val="212121"/>
           <w:sz w:val="21"/>
           <w:szCs w:val="21"/>
@@ -5191,7 +5313,7 @@
       </w:pPr>
       <w:r>
         <w:rPr>
-          <w:rFonts w:ascii="Noto" w:hAnsi="Noto"/>
+          <w:rFonts w:ascii="Noto Sans Armenian" w:hAnsi="Noto Sans Armenian"/>
           <w:color w:val="212121"/>
         </w:rPr>
         <w:t>The advantage of using factor models is that we can obtain </w:t>
@@ -5199,7 +5321,7 @@
       <w:r>
         <w:rPr>
           <w:rStyle w:val="mn"/>
-          <w:rFonts w:ascii="STIXGeneral-Regular" w:hAnsi="STIXGeneral-Regular" w:cs="STIXGeneral-Regular"/>
+          <w:rFonts w:ascii="Noto Sans Armenian" w:hAnsi="Noto Sans Armenian" w:cs="STIXGeneral-Regular"/>
           <w:color w:val="212121"/>
           <w:sz w:val="29"/>
           <w:szCs w:val="29"/>
@@ -5209,21 +5331,21 @@
       </w:r>
       <w:r>
         <w:rPr>
-          <w:rFonts w:ascii="Noto" w:hAnsi="Noto"/>
+          <w:rFonts w:ascii="Noto Sans Armenian" w:hAnsi="Noto Sans Armenian"/>
           <w:color w:val="212121"/>
         </w:rPr>
         <w:t> smaller matrices, one for the</w:t>
       </w:r>
       <w:r>
         <w:rPr>
-          <w:rFonts w:ascii="Noto" w:hAnsi="Noto"/>
+          <w:rFonts w:ascii="Noto Sans Armenian" w:hAnsi="Noto Sans Armenian"/>
           <w:color w:val="212121"/>
         </w:rPr>
         <w:t xml:space="preserve"> </w:t>
       </w:r>
       <w:r>
         <w:rPr>
-          <w:rFonts w:ascii="Noto" w:hAnsi="Noto"/>
+          <w:rFonts w:ascii="Noto Sans Armenian" w:hAnsi="Noto Sans Armenian"/>
           <w:color w:val="212121"/>
         </w:rPr>
         <w:t>users </w:t>
@@ -5296,7 +5418,7 @@
       </m:oMath>
       <w:r>
         <w:rPr>
-          <w:rFonts w:ascii="Noto" w:hAnsi="Noto"/>
+          <w:rFonts w:ascii="Noto Sans Armenian" w:hAnsi="Noto Sans Armenian"/>
           <w:color w:val="212121"/>
         </w:rPr>
         <w:t>and the other for the items </w:t>
@@ -5381,7 +5503,7 @@
       <w:r>
         <w:rPr>
           <w:rStyle w:val="mi"/>
-          <w:rFonts w:ascii="Noto" w:hAnsi="Noto"/>
+          <w:rFonts w:ascii="Noto Sans Armenian" w:hAnsi="Noto Sans Armenian"/>
           <w:color w:val="212121"/>
           <w:sz w:val="21"/>
           <w:szCs w:val="21"/>
@@ -5391,7 +5513,7 @@
       </w:r>
       <w:r>
         <w:rPr>
-          <w:rFonts w:ascii="Noto" w:hAnsi="Noto"/>
+          <w:rFonts w:ascii="Noto Sans Armenian" w:hAnsi="Noto Sans Armenian"/>
           <w:color w:val="212121"/>
         </w:rPr>
         <w:t>which provide us the latent variables associating with the users and items. These latent variables can provide us key insights to understanding consumer behaviours. A possible interpretation is as follows:</w:t>
@@ -5404,13 +5526,13 @@
         <w:spacing w:before="120" w:beforeAutospacing="0" w:after="90" w:afterAutospacing="0"/>
         <w:jc w:val="center"/>
         <w:rPr>
-          <w:rFonts w:ascii="Noto" w:hAnsi="Noto"/>
-          <w:color w:val="212121"/>
-        </w:rPr>
-      </w:pPr>
-      <w:r>
-        <w:rPr>
-          <w:rFonts w:ascii="Noto" w:hAnsi="Noto"/>
+          <w:rFonts w:ascii="Noto Sans Armenian" w:hAnsi="Noto Sans Armenian"/>
+          <w:color w:val="212121"/>
+        </w:rPr>
+      </w:pPr>
+      <w:r>
+        <w:rPr>
+          <w:rFonts w:ascii="Noto Sans Armenian" w:hAnsi="Noto Sans Armenian"/>
           <w:noProof/>
           <w:color w:val="212121"/>
         </w:rPr>
@@ -5463,13 +5585,13 @@
         <w:shd w:val="clear" w:color="auto" w:fill="FFFFFF"/>
         <w:spacing w:before="120" w:beforeAutospacing="0" w:after="90" w:afterAutospacing="0"/>
         <w:rPr>
-          <w:rFonts w:ascii="Noto" w:hAnsi="Noto"/>
-          <w:color w:val="212121"/>
-        </w:rPr>
-      </w:pPr>
-      <w:r>
-        <w:rPr>
-          <w:rFonts w:ascii="Noto" w:hAnsi="Noto"/>
+          <w:rFonts w:ascii="Noto Sans Armenian" w:hAnsi="Noto Sans Armenian"/>
+          <w:color w:val="212121"/>
+        </w:rPr>
+      </w:pPr>
+      <w:r>
+        <w:rPr>
+          <w:rFonts w:ascii="Noto Sans Armenian" w:hAnsi="Noto Sans Armenian"/>
           <w:color w:val="212121"/>
         </w:rPr>
         <w:t>With these information, we can understand their dietary preferences and perhaps influence them to adopt a healthier living habits.</w:t>
@@ -5481,13 +5603,13 @@
         <w:shd w:val="clear" w:color="auto" w:fill="FFFFFF"/>
         <w:spacing w:before="0" w:beforeAutospacing="0" w:after="0" w:afterAutospacing="0"/>
         <w:rPr>
-          <w:rFonts w:ascii="Noto" w:hAnsi="Noto"/>
-          <w:color w:val="212121"/>
-        </w:rPr>
-      </w:pPr>
-      <w:r>
-        <w:rPr>
-          <w:rFonts w:ascii="Noto" w:hAnsi="Noto"/>
+          <w:rFonts w:ascii="Noto Sans Armenian" w:hAnsi="Noto Sans Armenian"/>
+          <w:color w:val="212121"/>
+        </w:rPr>
+      </w:pPr>
+      <w:r>
+        <w:rPr>
+          <w:rFonts w:ascii="Noto Sans Armenian" w:hAnsi="Noto Sans Armenian"/>
           <w:color w:val="212121"/>
         </w:rPr>
         <w:t xml:space="preserve">As the dataset provided to us lack information about the actual ratings, our group decided to construct </w:t>
@@ -5495,7 +5617,7 @@
       <w:proofErr w:type="spellStart"/>
       <w:r>
         <w:rPr>
-          <w:rFonts w:ascii="Noto" w:hAnsi="Noto"/>
+          <w:rFonts w:ascii="Noto Sans Armenian" w:hAnsi="Noto Sans Armenian"/>
           <w:color w:val="212121"/>
         </w:rPr>
         <w:t>pseudoratings</w:t>
@@ -5503,15 +5625,22 @@
       <w:proofErr w:type="spellEnd"/>
       <w:r>
         <w:rPr>
-          <w:rFonts w:ascii="Noto" w:hAnsi="Noto"/>
-          <w:color w:val="212121"/>
-        </w:rPr>
-        <w:t xml:space="preserve"> in place of the actual ratings. After some exploration, we agreed to generate based on the idea of RFM modelling which we have learnt previously. We made some modifications to the original RFM to better suit our needs. Here, we encode the dates into integers from </w:t>
+          <w:rFonts w:ascii="Noto Sans Armenian" w:hAnsi="Noto Sans Armenian"/>
+          <w:color w:val="212121"/>
+        </w:rPr>
+        <w:t xml:space="preserve"> in place of the actual ratings. After some exploration, we agreed to generate based on the idea of RFM modelling which we have learnt previously. We made some modifications to the original RFM to better suit our needs. Here, we encode the dates into integers from</w:t>
+      </w:r>
+      <w:r>
+        <w:rPr>
+          <w:rFonts w:ascii="STIXGeneral" w:hAnsi="STIXGeneral" w:cs="STIXGeneral"/>
+          <w:color w:val="212121"/>
+        </w:rPr>
+        <w:t> </w:t>
       </w:r>
       <w:r>
         <w:rPr>
           <w:rStyle w:val="mn"/>
-          <w:rFonts w:ascii="STIXGeneral-Regular" w:hAnsi="STIXGeneral-Regular" w:cs="STIXGeneral-Regular"/>
+          <w:rFonts w:ascii="STIXGeneral" w:hAnsi="STIXGeneral" w:cs="STIXGeneral"/>
           <w:color w:val="212121"/>
           <w:sz w:val="29"/>
           <w:szCs w:val="29"/>
@@ -5521,7 +5650,7 @@
       </w:r>
       <w:r>
         <w:rPr>
-          <w:rFonts w:ascii="Noto" w:hAnsi="Noto"/>
+          <w:rFonts w:ascii="Noto Sans Armenian" w:hAnsi="Noto Sans Armenian"/>
           <w:color w:val="212121"/>
         </w:rPr>
         <w:t> (2017-06-25) to </w:t>
@@ -5529,7 +5658,7 @@
       <w:r>
         <w:rPr>
           <w:rStyle w:val="mn"/>
-          <w:rFonts w:ascii="STIXGeneral-Regular" w:hAnsi="STIXGeneral-Regular" w:cs="STIXGeneral-Regular"/>
+          <w:rFonts w:ascii="STIXGeneral" w:hAnsi="STIXGeneral" w:cs="STIXGeneral"/>
           <w:color w:val="212121"/>
           <w:sz w:val="29"/>
           <w:szCs w:val="29"/>
@@ -5539,7 +5668,7 @@
       </w:r>
       <w:r>
         <w:rPr>
-          <w:rFonts w:ascii="Noto" w:hAnsi="Noto"/>
+          <w:rFonts w:ascii="Noto Sans Armenian" w:hAnsi="Noto Sans Armenian"/>
           <w:color w:val="212121"/>
         </w:rPr>
         <w:t> (2020-06-14) for better representation. For a user </w:t>
@@ -5547,7 +5676,7 @@
       <w:r>
         <w:rPr>
           <w:rStyle w:val="mi"/>
-          <w:rFonts w:ascii="STIXGeneral-Italic" w:hAnsi="STIXGeneral-Italic" w:cs="STIXGeneral-Italic"/>
+          <w:rFonts w:ascii="Cambria Math" w:hAnsi="Cambria Math" w:cs="Cambria Math"/>
           <w:color w:val="212121"/>
           <w:sz w:val="29"/>
           <w:szCs w:val="29"/>
@@ -5557,7 +5686,7 @@
       </w:r>
       <w:r>
         <w:rPr>
-          <w:rFonts w:ascii="Noto" w:hAnsi="Noto"/>
+          <w:rFonts w:ascii="Noto Sans Armenian" w:hAnsi="Noto Sans Armenian"/>
           <w:color w:val="212121"/>
         </w:rPr>
         <w:t>, and product </w:t>
@@ -5565,7 +5694,7 @@
       <w:r>
         <w:rPr>
           <w:rStyle w:val="mi"/>
-          <w:rFonts w:ascii="STIXGeneral-Italic" w:hAnsi="STIXGeneral-Italic" w:cs="STIXGeneral-Italic"/>
+          <w:rFonts w:ascii="Cambria Math" w:hAnsi="Cambria Math" w:cs="Cambria Math"/>
           <w:color w:val="212121"/>
           <w:sz w:val="29"/>
           <w:szCs w:val="29"/>
@@ -5575,7 +5704,7 @@
       </w:r>
       <w:r>
         <w:rPr>
-          <w:rFonts w:ascii="Noto" w:hAnsi="Noto"/>
+          <w:rFonts w:ascii="Noto Sans Armenian" w:hAnsi="Noto Sans Armenian"/>
           <w:color w:val="212121"/>
         </w:rPr>
         <w:t>,</w:t>
@@ -6989,17 +7118,33 @@
     </w:p>
     <w:p>
       <w:pPr>
+        <w:spacing w:after="160" w:line="259" w:lineRule="auto"/>
+        <w:rPr>
+          <w:rFonts w:ascii="Noto" w:hAnsi="Noto"/>
+          <w:color w:val="212121"/>
+        </w:rPr>
+      </w:pPr>
+      <w:r>
+        <w:rPr>
+          <w:rFonts w:ascii="Noto" w:hAnsi="Noto"/>
+          <w:color w:val="212121"/>
+        </w:rPr>
+        <w:br w:type="page"/>
+      </w:r>
+    </w:p>
+    <w:p>
+      <w:pPr>
         <w:pStyle w:val="NormalWeb"/>
         <w:shd w:val="clear" w:color="auto" w:fill="FFFFFF"/>
         <w:spacing w:before="0" w:beforeAutospacing="0" w:after="0" w:afterAutospacing="0"/>
         <w:rPr>
-          <w:rFonts w:ascii="Noto" w:hAnsi="Noto"/>
-          <w:color w:val="212121"/>
-        </w:rPr>
-      </w:pPr>
-      <w:r>
-        <w:rPr>
-          <w:rFonts w:ascii="Cambria" w:hAnsi="Cambria"/>
+          <w:rFonts w:ascii="Noto Sans Armenian" w:hAnsi="Noto Sans Armenian"/>
+          <w:color w:val="212121"/>
+        </w:rPr>
+      </w:pPr>
+      <w:r>
+        <w:rPr>
+          <w:rFonts w:ascii="Noto Sans Armenian" w:hAnsi="Noto Sans Armenian"/>
           <w:b/>
           <w:bCs/>
           <w:color w:val="212121"/>
@@ -7008,7 +7153,7 @@
       </w:r>
       <w:r>
         <w:rPr>
-          <w:rFonts w:ascii="Noto" w:hAnsi="Noto"/>
+          <w:rFonts w:ascii="Noto Sans Armenian" w:hAnsi="Noto Sans Armenian"/>
           <w:b/>
           <w:bCs/>
           <w:color w:val="212121"/>
@@ -7074,13 +7219,13 @@
         <w:shd w:val="clear" w:color="auto" w:fill="FFFFFF"/>
         <w:spacing w:before="0" w:beforeAutospacing="0" w:after="0" w:afterAutospacing="0"/>
         <w:rPr>
-          <w:rFonts w:ascii="Noto" w:hAnsi="Noto"/>
-          <w:color w:val="212121"/>
-        </w:rPr>
-      </w:pPr>
-      <w:r>
-        <w:rPr>
-          <w:rFonts w:ascii="Cambria" w:hAnsi="Cambria"/>
+          <w:rFonts w:ascii="Noto Sans Armenian" w:hAnsi="Noto Sans Armenian"/>
+          <w:color w:val="212121"/>
+        </w:rPr>
+      </w:pPr>
+      <w:r>
+        <w:rPr>
+          <w:rFonts w:ascii="Noto Sans Armenian" w:hAnsi="Noto Sans Armenian"/>
           <w:b/>
           <w:bCs/>
           <w:color w:val="212121"/>
@@ -7089,7 +7234,7 @@
       </w:r>
       <w:r>
         <w:rPr>
-          <w:rFonts w:ascii="Noto" w:hAnsi="Noto"/>
+          <w:rFonts w:ascii="Noto Sans Armenian" w:hAnsi="Noto Sans Armenian"/>
           <w:b/>
           <w:bCs/>
           <w:color w:val="212121"/>
@@ -7153,24 +7298,30 @@
         <w:shd w:val="clear" w:color="auto" w:fill="FFFFFF"/>
         <w:spacing w:before="120" w:after="120"/>
         <w:rPr>
-          <w:rFonts w:ascii="Noto" w:hAnsi="Noto"/>
-          <w:color w:val="212121"/>
-        </w:rPr>
-      </w:pPr>
-      <w:r>
-        <w:rPr>
-          <w:rFonts w:ascii="Cambria" w:hAnsi="Cambria"/>
+          <w:rFonts w:ascii="Noto Sans Armenian" w:hAnsi="Noto Sans Armenian"/>
+          <w:i w:val="0"/>
+          <w:iCs w:val="0"/>
+          <w:color w:val="212121"/>
+        </w:rPr>
+      </w:pPr>
+      <w:r>
+        <w:rPr>
+          <w:rFonts w:ascii="Noto Sans Armenian" w:hAnsi="Noto Sans Armenian"/>
           <w:b/>
           <w:bCs/>
+          <w:i w:val="0"/>
+          <w:iCs w:val="0"/>
           <w:color w:val="212121"/>
         </w:rPr>
         <w:t>5</w:t>
       </w:r>
       <w:r>
         <w:rPr>
-          <w:rFonts w:ascii="Noto" w:hAnsi="Noto"/>
+          <w:rFonts w:ascii="Noto Sans Armenian" w:hAnsi="Noto Sans Armenian"/>
           <w:b/>
           <w:bCs/>
+          <w:i w:val="0"/>
+          <w:iCs w:val="0"/>
           <w:color w:val="212121"/>
         </w:rPr>
         <w:t>.5.3. General</w:t>
@@ -7496,24 +7647,30 @@
         <w:shd w:val="clear" w:color="auto" w:fill="FFFFFF"/>
         <w:spacing w:before="120" w:after="120"/>
         <w:rPr>
-          <w:rFonts w:ascii="Noto" w:hAnsi="Noto"/>
-          <w:color w:val="212121"/>
-        </w:rPr>
-      </w:pPr>
-      <w:r>
-        <w:rPr>
-          <w:rFonts w:ascii="Cambria" w:hAnsi="Cambria"/>
+          <w:rFonts w:ascii="Noto Sans Armenian" w:hAnsi="Noto Sans Armenian"/>
+          <w:i w:val="0"/>
+          <w:iCs w:val="0"/>
+          <w:color w:val="212121"/>
+        </w:rPr>
+      </w:pPr>
+      <w:r>
+        <w:rPr>
+          <w:rFonts w:ascii="Noto Sans Armenian" w:hAnsi="Noto Sans Armenian"/>
           <w:b/>
           <w:bCs/>
+          <w:i w:val="0"/>
+          <w:iCs w:val="0"/>
           <w:color w:val="212121"/>
         </w:rPr>
         <w:t>5</w:t>
       </w:r>
       <w:r>
         <w:rPr>
-          <w:rFonts w:ascii="Noto" w:hAnsi="Noto"/>
+          <w:rFonts w:ascii="Noto Sans Armenian" w:hAnsi="Noto Sans Armenian"/>
           <w:b/>
           <w:bCs/>
+          <w:i w:val="0"/>
+          <w:iCs w:val="0"/>
           <w:color w:val="212121"/>
         </w:rPr>
         <w:t>.5.4. Results</w:t>
@@ -7942,24 +8099,30 @@
         <w:shd w:val="clear" w:color="auto" w:fill="FFFFFF"/>
         <w:spacing w:before="120" w:after="120"/>
         <w:rPr>
-          <w:rFonts w:ascii="Noto" w:hAnsi="Noto"/>
-          <w:color w:val="212121"/>
-        </w:rPr>
-      </w:pPr>
-      <w:r>
-        <w:rPr>
-          <w:rFonts w:ascii="Cambria" w:hAnsi="Cambria"/>
+          <w:rFonts w:ascii="Noto Sans Armenian" w:hAnsi="Noto Sans Armenian"/>
+          <w:i w:val="0"/>
+          <w:iCs w:val="0"/>
+          <w:color w:val="212121"/>
+        </w:rPr>
+      </w:pPr>
+      <w:r>
+        <w:rPr>
+          <w:rFonts w:ascii="Noto Sans Armenian" w:hAnsi="Noto Sans Armenian"/>
           <w:b/>
           <w:bCs/>
+          <w:i w:val="0"/>
+          <w:iCs w:val="0"/>
           <w:color w:val="212121"/>
         </w:rPr>
         <w:t>5</w:t>
       </w:r>
       <w:r>
         <w:rPr>
-          <w:rFonts w:ascii="Noto" w:hAnsi="Noto"/>
+          <w:rFonts w:ascii="Noto Sans Armenian" w:hAnsi="Noto Sans Armenian"/>
           <w:b/>
           <w:bCs/>
+          <w:i w:val="0"/>
+          <w:iCs w:val="0"/>
           <w:color w:val="212121"/>
         </w:rPr>
         <w:t>.5.5. Others</w:t>
@@ -8057,6 +8220,22 @@
     </w:p>
     <w:p>
       <w:pPr>
+        <w:spacing w:after="160" w:line="259" w:lineRule="auto"/>
+        <w:rPr>
+          <w:rFonts w:ascii="Noto" w:hAnsi="Noto"/>
+          <w:color w:val="212121"/>
+        </w:rPr>
+      </w:pPr>
+      <w:r>
+        <w:rPr>
+          <w:rFonts w:ascii="Noto" w:hAnsi="Noto"/>
+          <w:color w:val="212121"/>
+        </w:rPr>
+        <w:br w:type="page"/>
+      </w:r>
+    </w:p>
+    <w:p>
+      <w:pPr>
         <w:pStyle w:val="NormalWeb"/>
         <w:shd w:val="clear" w:color="auto" w:fill="FFFFFF"/>
         <w:spacing w:before="120" w:beforeAutospacing="0" w:after="90" w:afterAutospacing="0"/>
@@ -8203,17 +8382,6 @@
         </w:rPr>
         <w:t xml:space="preserve"> </w:t>
       </w:r>
-    </w:p>
-    <w:p>
-      <w:pPr>
-        <w:pStyle w:val="NormalWeb"/>
-        <w:shd w:val="clear" w:color="auto" w:fill="FFFFFF"/>
-        <w:spacing w:before="120" w:beforeAutospacing="0" w:after="90" w:afterAutospacing="0"/>
-        <w:rPr>
-          <w:rFonts w:ascii="Noto" w:hAnsi="Noto"/>
-          <w:color w:val="212121"/>
-        </w:rPr>
-      </w:pPr>
     </w:p>
     <w:p>
       <w:pPr>
@@ -10012,6 +10180,33 @@
       <w:color w:val="808080"/>
     </w:rPr>
   </w:style>
+  <w:style w:type="paragraph" w:styleId="BalloonText">
+    <w:name w:val="Balloon Text"/>
+    <w:basedOn w:val="Normal"/>
+    <w:link w:val="BalloonTextChar"/>
+    <w:uiPriority w:val="99"/>
+    <w:semiHidden/>
+    <w:unhideWhenUsed/>
+    <w:rsid w:val="00492AE6"/>
+    <w:rPr>
+      <w:sz w:val="18"/>
+      <w:szCs w:val="18"/>
+    </w:rPr>
+  </w:style>
+  <w:style w:type="character" w:customStyle="1" w:styleId="BalloonTextChar">
+    <w:name w:val="Balloon Text Char"/>
+    <w:basedOn w:val="DefaultParagraphFont"/>
+    <w:link w:val="BalloonText"/>
+    <w:uiPriority w:val="99"/>
+    <w:semiHidden/>
+    <w:rsid w:val="00492AE6"/>
+    <w:rPr>
+      <w:rFonts w:ascii="Times New Roman" w:eastAsia="Times New Roman" w:hAnsi="Times New Roman" w:cs="Times New Roman"/>
+      <w:sz w:val="18"/>
+      <w:szCs w:val="18"/>
+      <w:lang w:val="en-NZ" w:eastAsia="zh-CN"/>
+    </w:rPr>
+  </w:style>
 </w:styles>
 </file>
 

</xml_diff>